<commit_message>
updated the document "Technischer Aufbau"
</commit_message>
<xml_diff>
--- a/documentation/Technischer Aufbau.docx
+++ b/documentation/Technischer Aufbau.docx
@@ -4,17 +4,10 @@
   <w:body>
     <w:p>
       <w:pPr>
+        <w:pStyle w:val="Titel"/>
         <w:jc w:val="center"/>
-        <w:rPr>
-          <w:b/>
-          <w:bCs/>
-        </w:rPr>
       </w:pPr>
       <w:r>
-        <w:rPr>
-          <w:b/>
-          <w:bCs/>
-        </w:rPr>
         <w:t>Technischer Aufbau</w:t>
       </w:r>
     </w:p>
@@ -28,16 +21,9 @@
     </w:p>
     <w:p>
       <w:pPr>
-        <w:rPr>
-          <w:b/>
-          <w:bCs/>
-        </w:rPr>
+        <w:pStyle w:val="berschrift1"/>
       </w:pPr>
       <w:r>
-        <w:rPr>
-          <w:b/>
-          <w:bCs/>
-        </w:rPr>
         <w:t>Verwendete Technik</w:t>
       </w:r>
     </w:p>
@@ -85,16 +71,203 @@
         <w:t xml:space="preserve">JavaScript </w:t>
       </w:r>
       <w:r>
-        <w:t xml:space="preserve">Framework realisiert. An einigen Punkte kamen jedoch Elemente von JQuery und dem damit verbundenen JQuery-UI zur </w:t>
+        <w:t xml:space="preserve">Framework realisiert. An einigen Punkte kamen jedoch Elemente von </w:t>
+      </w:r>
+      <w:proofErr w:type="spellStart"/>
+      <w:r>
+        <w:t>JQuery</w:t>
+      </w:r>
+      <w:proofErr w:type="spellEnd"/>
+      <w:r>
+        <w:t xml:space="preserve"> und dem damit verbundenen </w:t>
+      </w:r>
+      <w:proofErr w:type="spellStart"/>
+      <w:r>
+        <w:t>JQuery</w:t>
+      </w:r>
+      <w:proofErr w:type="spellEnd"/>
+      <w:r>
+        <w:t xml:space="preserve">-UI zur </w:t>
       </w:r>
       <w:r>
         <w:t>V</w:t>
       </w:r>
       <w:r>
-        <w:t xml:space="preserve">erwendung. Die Machine-Learning Modelle wurden in Python erstellt und trainiert. </w:t>
+        <w:t xml:space="preserve">erwendung. Die </w:t>
+      </w:r>
+      <w:proofErr w:type="spellStart"/>
+      <w:r>
+        <w:t>Machine</w:t>
+      </w:r>
+      <w:proofErr w:type="spellEnd"/>
+      <w:r>
+        <w:t xml:space="preserve">-Learning Modelle wurden in Python erstellt und trainiert. </w:t>
       </w:r>
     </w:p>
     <w:p/>
+    <w:p>
+      <w:pPr>
+        <w:pStyle w:val="berschrift1"/>
+      </w:pPr>
+      <w:r>
+        <w:t>Umsetzung</w:t>
+      </w:r>
+    </w:p>
+    <w:p>
+      <w:r>
+        <w:t xml:space="preserve">Dieser Abschnitt </w:t>
+      </w:r>
+      <w:r>
+        <w:t xml:space="preserve">geht etwas </w:t>
+      </w:r>
+      <w:r>
+        <w:t>detaillierter</w:t>
+      </w:r>
+      <w:r>
+        <w:t xml:space="preserve"> auf die Umsetzung verschiedener Aspekte des Projekts ein.</w:t>
+      </w:r>
+      <w:r>
+        <w:t xml:space="preserve"> Allerdings wurde bei weitem nicht jede Funktion bzw. jede technische Umsetzung beschrieben, da dies den Rahmen der Dokumentation </w:t>
+      </w:r>
+      <w:r>
+        <w:t>übersteigen</w:t>
+      </w:r>
+      <w:r>
+        <w:t xml:space="preserve"> würde.</w:t>
+      </w:r>
+      <w:r>
+        <w:t xml:space="preserve"> </w:t>
+      </w:r>
+      <w:r>
+        <w:t>Stattdessen wurde versucht, ein Überblick über die</w:t>
+      </w:r>
+      <w:r>
+        <w:t xml:space="preserve"> wichtigsten</w:t>
+      </w:r>
+      <w:r>
+        <w:t xml:space="preserve"> und markantesten</w:t>
+      </w:r>
+      <w:r>
+        <w:t xml:space="preserve"> Punkte </w:t>
+      </w:r>
+      <w:r>
+        <w:t>der technischen Umsetzung</w:t>
+      </w:r>
+      <w:r>
+        <w:t xml:space="preserve"> zu geben. </w:t>
+      </w:r>
+    </w:p>
+    <w:p/>
+    <w:p>
+      <w:pPr>
+        <w:pStyle w:val="berschrift1"/>
+      </w:pPr>
+      <w:proofErr w:type="spellStart"/>
+      <w:r>
+        <w:t>Machine</w:t>
+      </w:r>
+      <w:proofErr w:type="spellEnd"/>
+      <w:r>
+        <w:t>-</w:t>
+      </w:r>
+      <w:r>
+        <w:t>Learning</w:t>
+      </w:r>
+    </w:p>
+    <w:p>
+      <w:r>
+        <w:t>Wie bereits</w:t>
+      </w:r>
+      <w:r>
+        <w:t xml:space="preserve"> erwähnt, wurden alle Modelle mithilfe von Python erstellt und trainiert. Als </w:t>
+      </w:r>
+      <w:proofErr w:type="spellStart"/>
+      <w:r>
+        <w:t>Machine</w:t>
+      </w:r>
+      <w:proofErr w:type="spellEnd"/>
+      <w:r>
+        <w:t xml:space="preserve">-Learning Technologie kam </w:t>
+      </w:r>
+      <w:proofErr w:type="spellStart"/>
+      <w:r>
+        <w:t>Tensorflow</w:t>
+      </w:r>
+      <w:proofErr w:type="spellEnd"/>
+      <w:r>
+        <w:t xml:space="preserve"> und das darauf aufbauende Keras zum Einsatz. </w:t>
+      </w:r>
+      <w:r>
+        <w:t xml:space="preserve">Die Modelle der verschiedenen Kategorien sind </w:t>
+      </w:r>
+      <w:r>
+        <w:t>Großteiles</w:t>
+      </w:r>
+      <w:r>
+        <w:t xml:space="preserve"> gleich aufgebaut, benötigten aber an einigen Stellen auch individuelle Anpassungen.</w:t>
+      </w:r>
+      <w:r>
+        <w:t xml:space="preserve"> Die verschiedenen Hyperparameter wurden im Laufe der Entwicklung für die Modelle immer wieder angepasst und so verändert, dass möglichst gute Ergebnisse erzielt werden konnten.</w:t>
+      </w:r>
+      <w:r>
+        <w:t xml:space="preserve"> Das Modell, welches handgeschriebene Zahlen erkennen kann</w:t>
+      </w:r>
+      <w:r>
+        <w:t xml:space="preserve"> (</w:t>
+      </w:r>
+      <w:r>
+        <w:t>learningDigitsOwnNumbers2</w:t>
+      </w:r>
+      <w:r>
+        <w:t>.py)</w:t>
+      </w:r>
+      <w:r>
+        <w:t>, wurde noch zusätzlich</w:t>
+      </w:r>
+      <w:r>
+        <w:t xml:space="preserve"> um eine Funktion</w:t>
+      </w:r>
+      <w:r>
+        <w:t xml:space="preserve"> erweitert. Dieses Modell verwendet neben dem „MNIST“- Datensatz von </w:t>
+      </w:r>
+      <w:proofErr w:type="spellStart"/>
+      <w:r>
+        <w:t>Tensorflow</w:t>
+      </w:r>
+      <w:proofErr w:type="spellEnd"/>
+      <w:r>
+        <w:t xml:space="preserve"> auch die </w:t>
+      </w:r>
+      <w:r>
+        <w:t>durch die Anwendung generierten</w:t>
+      </w:r>
+      <w:r>
+        <w:t xml:space="preserve"> Bilder für das Training. Die hierfür zuständige Funktion im Modell heißt „</w:t>
+      </w:r>
+      <w:proofErr w:type="spellStart"/>
+      <w:r>
+        <w:t>load_images_to_data</w:t>
+      </w:r>
+      <w:proofErr w:type="spellEnd"/>
+      <w:r>
+        <w:t xml:space="preserve">“. Um dies möglich zu machen, waren auch </w:t>
+      </w:r>
+      <w:r>
+        <w:t>gewisse</w:t>
+      </w:r>
+      <w:r>
+        <w:t xml:space="preserve"> </w:t>
+      </w:r>
+      <w:r>
+        <w:t>Änderungen</w:t>
+      </w:r>
+      <w:r>
+        <w:t xml:space="preserve"> im Bereich der Webanwendung anzupassen. </w:t>
+      </w:r>
+      <w:r>
+        <w:t>Beispielsweise zu nennen wäre das Labeln der gespeicherten Bilder, für eine spätere korrekte Zuordnung.</w:t>
+      </w:r>
+    </w:p>
     <w:p>
       <w:pPr>
         <w:rPr>
@@ -102,178 +275,43 @@
           <w:bCs/>
         </w:rPr>
       </w:pPr>
-      <w:r>
-        <w:rPr>
-          <w:b/>
-          <w:bCs/>
-        </w:rPr>
-        <w:t>Umsetzung</w:t>
-      </w:r>
-    </w:p>
-    <w:p>
-      <w:r>
-        <w:t xml:space="preserve">Dieser Abschnitt </w:t>
-      </w:r>
-      <w:r>
-        <w:t xml:space="preserve">geht etwas </w:t>
-      </w:r>
-      <w:r>
-        <w:t>detaillierter</w:t>
-      </w:r>
-      <w:r>
-        <w:t xml:space="preserve"> auf die Umsetzung verschiedener Aspekte des Projekts ein.</w:t>
-      </w:r>
-      <w:r>
-        <w:t xml:space="preserve"> Allerdings wurde bei weitem nicht jede Funktion bzw. jede technische Umsetzung beschrieben, da dies den Rahmen der Dokumentation </w:t>
-      </w:r>
-      <w:r>
-        <w:t>übersteigen</w:t>
-      </w:r>
-      <w:r>
-        <w:t xml:space="preserve"> würde.</w:t>
+    </w:p>
+    <w:p>
+      <w:pPr>
+        <w:pStyle w:val="berschrift1"/>
+      </w:pPr>
+      <w:proofErr w:type="spellStart"/>
+      <w:r>
+        <w:t>Machine</w:t>
+      </w:r>
+      <w:proofErr w:type="spellEnd"/>
+      <w:r>
+        <w:t>-Learning im Frontend</w:t>
+      </w:r>
+    </w:p>
+    <w:p>
+      <w:r>
+        <w:t xml:space="preserve">Für </w:t>
+      </w:r>
+      <w:r>
+        <w:t>das Verwenden</w:t>
+      </w:r>
+      <w:r>
+        <w:t xml:space="preserve"> der Modelle in der Webanwendung wurde Tensorflow.js verwendet. </w:t>
+      </w:r>
+      <w:r>
+        <w:t xml:space="preserve">Mit dieser Bibliothek ist es möglich eigene Modelle zu trainieren oder auch einfach nur zu laden. Da die Modelle für dieses Projekt in Python trainiert wurden, mussten diese nur noch geladen werden. Nach dem Laden des entsprechenden Modells, kann ein Tensor an das Modell übergeben werden, worauf eine Vorhersage getroffen werden soll. Somit braucht es nur drei Schritte für das Vorhersagen einer Zeichnung. Laden des Modells, umwandeln der Zeichnung in einen Tensor und anschließend das </w:t>
+      </w:r>
+      <w:r>
+        <w:t>D</w:t>
+      </w:r>
+      <w:r>
+        <w:t>urchführen der Vorhersage.</w:t>
       </w:r>
       <w:r>
         <w:t xml:space="preserve"> </w:t>
       </w:r>
       <w:r>
-        <w:t>Stattdessen wurde versucht, ein Überblick über die</w:t>
-      </w:r>
-      <w:r>
-        <w:t xml:space="preserve"> wichtigsten Punkte </w:t>
-      </w:r>
-      <w:r>
-        <w:t>der technischen Umsetzung</w:t>
-      </w:r>
-      <w:r>
-        <w:t xml:space="preserve"> zu geben. </w:t>
-      </w:r>
-    </w:p>
-    <w:p/>
-    <w:p>
-      <w:pPr>
-        <w:rPr>
-          <w:b/>
-          <w:bCs/>
-        </w:rPr>
-      </w:pPr>
-      <w:r>
-        <w:rPr>
-          <w:b/>
-          <w:bCs/>
-        </w:rPr>
-        <w:t>Machine</w:t>
-      </w:r>
-      <w:r>
-        <w:rPr>
-          <w:b/>
-          <w:bCs/>
-        </w:rPr>
-        <w:t>-</w:t>
-      </w:r>
-      <w:r>
-        <w:rPr>
-          <w:b/>
-          <w:bCs/>
-        </w:rPr>
-        <w:t>Learning</w:t>
-      </w:r>
-    </w:p>
-    <w:p>
-      <w:r>
-        <w:t>Wie bereits</w:t>
-      </w:r>
-      <w:r>
-        <w:t xml:space="preserve"> erwähnt, wurden alle Modelle mithilfe von Python erstellt und trainiert. Als Machine-Learning Technologie kam Tensorflow und das darauf aufbauende Keras zum Einsatz. </w:t>
-      </w:r>
-      <w:r>
-        <w:t xml:space="preserve">Die Modelle der verschiedenen Kategorien sind </w:t>
-      </w:r>
-      <w:r>
-        <w:t>Großteiles</w:t>
-      </w:r>
-      <w:r>
-        <w:t xml:space="preserve"> gleich aufgebaut, benötigten aber an einigen Stellen auch individuelle Anpassungen.</w:t>
-      </w:r>
-      <w:r>
-        <w:t xml:space="preserve"> Die verschiedenen Hyperparameter wurden im Laufe der Entwicklung für die Modelle immer wieder angepasst und so verändert, dass möglichst gute Ergebnisse erzielt werden konnten.</w:t>
-      </w:r>
-      <w:r>
-        <w:t xml:space="preserve"> Das Modell, welches handgeschriebene Zahlen erkennen kann, wurde noch zusätzlich</w:t>
-      </w:r>
-      <w:r>
-        <w:t xml:space="preserve"> um eine Funktion</w:t>
-      </w:r>
-      <w:r>
-        <w:t xml:space="preserve"> erweitert. Dieses Modell verwendet neben dem „MNIST“- Datensatz von Tensorflow auch die </w:t>
-      </w:r>
-      <w:r>
-        <w:t>durch die Anwendung generierten</w:t>
-      </w:r>
-      <w:r>
-        <w:t xml:space="preserve"> Bilder für das Training. Die hierfür zuständige Funktion im Modell heißt „load_images_to_data“. Um dies möglich zu machen, waren auch </w:t>
-      </w:r>
-      <w:r>
-        <w:t>gewisse</w:t>
-      </w:r>
-      <w:r>
-        <w:t xml:space="preserve"> </w:t>
-      </w:r>
-      <w:r>
-        <w:t>Änderungen</w:t>
-      </w:r>
-      <w:r>
-        <w:t xml:space="preserve"> im Bereich der Webanwendung anzupassen. </w:t>
-      </w:r>
-      <w:r>
-        <w:t>Beispielsweise zu nennen wäre das Labeln der gespeicherten Bilder, für eine spätere korrekte Zuordnung.</w:t>
-      </w:r>
-    </w:p>
-    <w:p>
-      <w:pPr>
-        <w:rPr>
-          <w:b/>
-          <w:bCs/>
-        </w:rPr>
-      </w:pPr>
-    </w:p>
-    <w:p>
-      <w:pPr>
-        <w:rPr>
-          <w:b/>
-          <w:bCs/>
-        </w:rPr>
-      </w:pPr>
-      <w:r>
-        <w:rPr>
-          <w:b/>
-          <w:bCs/>
-        </w:rPr>
-        <w:t>Machine-Learning im Frontend</w:t>
-      </w:r>
-    </w:p>
-    <w:p>
-      <w:r>
-        <w:t xml:space="preserve">Für </w:t>
-      </w:r>
-      <w:r>
-        <w:t>das Verwenden</w:t>
-      </w:r>
-      <w:r>
-        <w:t xml:space="preserve"> der Modelle in der Webanwendung wurde Tensorflow.js verwendet. </w:t>
-      </w:r>
-      <w:r>
-        <w:t xml:space="preserve">Mit dieser Bibliothek ist es möglich eigene Modelle zu trainieren oder auch einfach nur zu laden. Da die Modelle für dieses Projekt in Python trainiert wurden, mussten diese nur noch geladen werden. Nach dem Laden des entsprechenden Modells, kann ein Tensor an das Modell übergeben werden, worauf eine Vorhersage getroffen werden soll. Somit braucht es nur drei Schritte für das Vorhersagen einer Zeichnung. Laden des Modells, umwandeln der Zeichnung in einen Tensor und anschließend das </w:t>
-      </w:r>
-      <w:r>
-        <w:t>D</w:t>
-      </w:r>
-      <w:r>
-        <w:t>urchführen der Vorhersage.</w:t>
-      </w:r>
-      <w:r>
-        <w:t xml:space="preserve"> </w:t>
-      </w:r>
-      <w:r>
         <w:t xml:space="preserve">Das von </w:t>
       </w:r>
       <w:r>
@@ -289,7 +327,15 @@
         <w:t>s</w:t>
       </w:r>
       <w:r>
-        <w:t xml:space="preserve"> Funktion „predict“</w:t>
+        <w:t xml:space="preserve"> Funktion „</w:t>
+      </w:r>
+      <w:proofErr w:type="spellStart"/>
+      <w:r>
+        <w:t>predict</w:t>
+      </w:r>
+      <w:proofErr w:type="spellEnd"/>
+      <w:r>
+        <w:t>“</w:t>
       </w:r>
       <w:r>
         <w:t xml:space="preserve"> zurückgegebene Ergebnis für eine Vorhersage sieht z.B. wie folgt aus.</w:t>
@@ -372,13 +418,19 @@
       </w:r>
       <w:r>
         <w:br/>
-        <w:t xml:space="preserve">Für die endgültige Auswertung und Überprüfung der Werte, welche das Modell zurück liefert, mussten </w:t>
-      </w:r>
-      <w:r>
-        <w:t xml:space="preserve">jedoch </w:t>
-      </w:r>
-      <w:r>
-        <w:t xml:space="preserve">noch zusätzliche </w:t>
+        <w:t>Für die endgültige Auswertung und Überprüfung der Werte, welche das Modell zurück liefert, mussten</w:t>
+      </w:r>
+      <w:r>
+        <w:t xml:space="preserve"> für die </w:t>
+      </w:r>
+      <w:r>
+        <w:t xml:space="preserve">unterschiedlichen </w:t>
+      </w:r>
+      <w:r>
+        <w:t>Kategorien</w:t>
+      </w:r>
+      <w:r>
+        <w:t xml:space="preserve"> </w:t>
       </w:r>
       <w:r>
         <w:t xml:space="preserve">JavaScript </w:t>
@@ -393,7 +445,13 @@
         <w:t>Ergebnisse</w:t>
       </w:r>
       <w:r>
-        <w:t xml:space="preserve"> nur bei der </w:t>
+        <w:t xml:space="preserve"> </w:t>
+      </w:r>
+      <w:r>
+        <w:t>nur bei</w:t>
+      </w:r>
+      <w:r>
+        <w:t xml:space="preserve"> </w:t>
       </w:r>
       <w:r>
         <w:t>den Zahlen</w:t>
@@ -404,34 +462,22 @@
       <w:r>
         <w:t xml:space="preserve">. </w:t>
       </w:r>
+      <w:r>
+        <w:t>Bei den Buchstaben z.B. werden 26 Indizes zurückgegeben, welche danach den Buchstaben des Alphabets zugeordnet werden müssen.</w:t>
+      </w:r>
     </w:p>
     <w:p/>
     <w:p>
       <w:pPr>
-        <w:rPr>
-          <w:b/>
-          <w:bCs/>
-        </w:rPr>
+        <w:pStyle w:val="berschrift1"/>
       </w:pPr>
       <w:r>
-        <w:rPr>
-          <w:b/>
-          <w:bCs/>
-        </w:rPr>
         <w:t>Account</w:t>
       </w:r>
       <w:r>
-        <w:rPr>
-          <w:b/>
-          <w:bCs/>
-        </w:rPr>
         <w:t>-</w:t>
       </w:r>
       <w:r>
-        <w:rPr>
-          <w:b/>
-          <w:bCs/>
-        </w:rPr>
         <w:t>System</w:t>
       </w:r>
     </w:p>
@@ -543,13 +589,29 @@
     <w:p/>
     <w:p>
       <w:r>
-        <w:t xml:space="preserve">Die Tabelle „datasets“ enthält die verschiedenen Kategorien mit </w:t>
+        <w:t>Die Tabelle „</w:t>
+      </w:r>
+      <w:proofErr w:type="spellStart"/>
+      <w:r>
+        <w:t>datasets</w:t>
+      </w:r>
+      <w:proofErr w:type="spellEnd"/>
+      <w:r>
+        <w:t xml:space="preserve">“ enthält die verschiedenen Kategorien mit </w:t>
       </w:r>
       <w:r>
         <w:t>den dazugehörigen Daten. Soll der Anwendung eine neue Kategorie hinzugefügt werden, muss einfach ein weitere Datensatz in die Datenbank eingepflegt werden.</w:t>
       </w:r>
       <w:r>
-        <w:t xml:space="preserve"> In der „loginsystem“ Tabelle werden alle direkten Informationen über den Nutzer gespeichert. Also z.B. der Benutzername, die E-Mail oder auch das Passwort. Das Passwort ist nicht im Klartext </w:t>
+        <w:t xml:space="preserve"> In der „</w:t>
+      </w:r>
+      <w:proofErr w:type="spellStart"/>
+      <w:r>
+        <w:t>loginsystem</w:t>
+      </w:r>
+      <w:proofErr w:type="spellEnd"/>
+      <w:r>
+        <w:t xml:space="preserve">“ Tabelle werden alle direkten Informationen über den Nutzer gespeichert. Also z.B. der Benutzername, die E-Mail oder auch das Passwort. Das Passwort ist nicht im Klartext </w:t>
       </w:r>
       <w:r>
         <w:t xml:space="preserve">gespeichert, </w:t>
@@ -561,7 +623,15 @@
         <w:t xml:space="preserve"> zuvor</w:t>
       </w:r>
       <w:r>
-        <w:t xml:space="preserve"> mit einem Salted Hash Algorithmus verschlüsselt.</w:t>
+        <w:t xml:space="preserve"> mit einem </w:t>
+      </w:r>
+      <w:proofErr w:type="spellStart"/>
+      <w:r>
+        <w:t>Salted</w:t>
+      </w:r>
+      <w:proofErr w:type="spellEnd"/>
+      <w:r>
+        <w:t xml:space="preserve"> Hash Algorithmus verschlüsselt.</w:t>
       </w:r>
       <w:r>
         <w:t xml:space="preserve"> </w:t>
@@ -570,25 +640,89 @@
         <w:t xml:space="preserve">Außerdem wird in dieser Tabelle für jeden Nutzer festgehalten, ob das Speichern der gezeichneten Bilder gestattet wurde oder nicht. </w:t>
       </w:r>
       <w:r>
-        <w:t>Die Tabelle „learningresults“ dient zum Speichern der Lernerfolge. Für jede Übung wird die Anzahl der richtigen und falschen Lösungen festgehalten. Über den Fremdschlüssel „uuid“, kann das jeweilige Ergebnis dem richtigen Nutzer zugeordnet werden.</w:t>
-      </w:r>
-      <w:r>
-        <w:t xml:space="preserve"> In der Tabelle „learningplans“ werden die vom Nutzer erstellten Lernpläne gespeichert. Auch hier erfolgt die Zuordnung über den Fremdschlüssel „uuid“.</w:t>
+        <w:t>Die Tabelle „</w:t>
+      </w:r>
+      <w:proofErr w:type="spellStart"/>
+      <w:r>
+        <w:t>learningresults</w:t>
+      </w:r>
+      <w:proofErr w:type="spellEnd"/>
+      <w:r>
+        <w:t>“ dient zum Speichern der Lernerfolge. Für jede Übung wird die Anzahl der richtigen und falschen Lösungen festgehalten. Über den Fremdschlüssel „</w:t>
+      </w:r>
+      <w:proofErr w:type="spellStart"/>
+      <w:r>
+        <w:t>uuid</w:t>
+      </w:r>
+      <w:proofErr w:type="spellEnd"/>
+      <w:r>
+        <w:t>“, kann das jeweilige Ergebnis dem richtigen Nutzer zugeordnet werden.</w:t>
+      </w:r>
+      <w:r>
+        <w:t xml:space="preserve"> Die „</w:t>
+      </w:r>
+      <w:proofErr w:type="spellStart"/>
+      <w:r>
+        <w:t>uuid</w:t>
+      </w:r>
+      <w:proofErr w:type="spellEnd"/>
+      <w:r>
+        <w:t>“ ist eine Eindeutige ID, welche jeder Nutzer bei der Erstellung des Accounts zugeordnet bekommt. In der Tabelle „</w:t>
+      </w:r>
+      <w:proofErr w:type="spellStart"/>
+      <w:r>
+        <w:t>loginsystems</w:t>
+      </w:r>
+      <w:proofErr w:type="spellEnd"/>
+      <w:r>
+        <w:t>“ dient das Feld „</w:t>
+      </w:r>
+      <w:proofErr w:type="spellStart"/>
+      <w:r>
+        <w:t>uuid</w:t>
+      </w:r>
+      <w:proofErr w:type="spellEnd"/>
+      <w:r>
+        <w:t xml:space="preserve">“ also als eindeutiger </w:t>
+      </w:r>
+      <w:r>
+        <w:t>primär</w:t>
+      </w:r>
+      <w:r>
+        <w:t xml:space="preserve"> Schlüssel, auf welchen von den anderen Tabellen mit Fremdschlüsseln referenziert werden kann.</w:t>
+      </w:r>
+      <w:r>
+        <w:t xml:space="preserve"> In der Tabelle „</w:t>
+      </w:r>
+      <w:proofErr w:type="spellStart"/>
+      <w:r>
+        <w:t>learningplans</w:t>
+      </w:r>
+      <w:proofErr w:type="spellEnd"/>
+      <w:r>
+        <w:t>“ werden die vom Nutzer erstellten Lernpläne gespeichert. Auch hier erfolgt die Zuordnung</w:t>
+      </w:r>
+      <w:r>
+        <w:t xml:space="preserve"> zum Nutzer</w:t>
+      </w:r>
+      <w:r>
+        <w:t xml:space="preserve"> über den Fremdschlüssel „</w:t>
+      </w:r>
+      <w:proofErr w:type="spellStart"/>
+      <w:r>
+        <w:t>uuid</w:t>
+      </w:r>
+      <w:proofErr w:type="spellEnd"/>
+      <w:r>
+        <w:t>“.</w:t>
       </w:r>
     </w:p>
     <w:p/>
     <w:p>
       <w:pPr>
-        <w:rPr>
-          <w:b/>
-          <w:bCs/>
-        </w:rPr>
+        <w:pStyle w:val="berschrift1"/>
       </w:pPr>
       <w:r>
-        <w:rPr>
-          <w:b/>
-          <w:bCs/>
-        </w:rPr>
         <w:t>Backend</w:t>
       </w:r>
     </w:p>
@@ -597,23 +731,95 @@
         <w:t>Im Backend</w:t>
       </w:r>
       <w:r>
-        <w:t xml:space="preserve"> (backend.php) werden sämtliche Datenbank Transaktionen gehandhabt.  Mithilfe von If-Abfragen wird überprüft, welche Transaktion durchgeführt werden soll. Hierbei ist zu erwähnen, dass im Backend auch verschiedene Sicherheitsvorkehrungen getroffen wurden, um die Datenbank vor möglichen Angriffen oder nicht vorgesehenen Nutzeraktionen zu schützen. </w:t>
+        <w:t xml:space="preserve"> (</w:t>
+      </w:r>
+      <w:proofErr w:type="spellStart"/>
+      <w:r>
+        <w:t>backend.php</w:t>
+      </w:r>
+      <w:proofErr w:type="spellEnd"/>
+      <w:r>
+        <w:t xml:space="preserve">) werden sämtliche Datenbank Transaktionen gehandhabt.  Mithilfe von </w:t>
+      </w:r>
+      <w:proofErr w:type="spellStart"/>
+      <w:r>
+        <w:t>If</w:t>
+      </w:r>
+      <w:proofErr w:type="spellEnd"/>
+      <w:r>
+        <w:t xml:space="preserve">-Abfragen wird überprüft, welche Transaktion durchgeführt werden soll. Hierbei ist zu erwähnen, dass im Backend auch verschiedene Sicherheitsvorkehrungen getroffen wurden, um die Datenbank vor möglichen Angriffen oder nicht vorgesehenen Nutzeraktionen zu schützen. </w:t>
       </w:r>
       <w:r>
         <w:t xml:space="preserve">So wird zum Beispiel sichergestellt, dass die Werte, die vom Frontend </w:t>
       </w:r>
       <w:r>
-        <w:t>and das Backend übergeben werden,</w:t>
-      </w:r>
-      <w:r>
-        <w:t xml:space="preserve"> alle valide bzw. zulässige Werte sind. Nicht zulässige Werte, die z.B. durch eine DOM Manipulation erzeugt wurden, werden verworfen und nicht gespeichert. </w:t>
-      </w:r>
-      <w:r>
-        <w:t xml:space="preserve">Außerdem sind alle Datenbank Transaktionen mit Prepared-Statements umgesetzt, um die Datenbank vor SQL-Injections zu schützen. </w:t>
-      </w:r>
-      <w:r>
-        <w:br/>
-        <w:t>Neben den Datenbank Transaktionen ist auch das Speichern der gezeichneten Bilder im Backend umgesetzt. Jedes Bild erhält das entsprechende Label für die spätere Zuordnung beim Machine-Learning, ein Datumsstempel und eine eindeutige I</w:t>
+        <w:t>an das Backend übergeben werden,</w:t>
+      </w:r>
+      <w:r>
+        <w:t xml:space="preserve"> alle valide bzw. zulässige Werte sind. Nicht zulässige Werte, die z.B. durch eine DOM</w:t>
+      </w:r>
+      <w:r>
+        <w:t>-</w:t>
+      </w:r>
+      <w:r>
+        <w:t xml:space="preserve">Manipulation erzeugt wurden, werden verworfen und nicht gespeichert. </w:t>
+      </w:r>
+      <w:r>
+        <w:t xml:space="preserve">Außerdem sind alle Datenbank Transaktionen mit </w:t>
+      </w:r>
+      <w:r>
+        <w:t>„</w:t>
+      </w:r>
+      <w:proofErr w:type="spellStart"/>
+      <w:r>
+        <w:t>Prepared</w:t>
+      </w:r>
+      <w:proofErr w:type="spellEnd"/>
+      <w:r>
+        <w:t>-Statements</w:t>
+      </w:r>
+      <w:r>
+        <w:t>“</w:t>
+      </w:r>
+      <w:r>
+        <w:t xml:space="preserve"> umgesetzt</w:t>
+      </w:r>
+      <w:r>
+        <w:t>. Das Datenbank System erhält die SQL-Statements dadurch ohne Parameter bzw. mit Platzhaltern für die Parameter. Erst nachdem die Parameter vom Datenbank System auf ihre Gültigkeit überprüft wurden, wird die Transaktion ausgeführt.</w:t>
+      </w:r>
+      <w:r>
+        <w:t xml:space="preserve"> Durch diese Methodik wird</w:t>
+      </w:r>
+      <w:r>
+        <w:t xml:space="preserve"> </w:t>
+      </w:r>
+      <w:r>
+        <w:t>die Datenbank vor „SQL-</w:t>
+      </w:r>
+      <w:proofErr w:type="spellStart"/>
+      <w:r>
+        <w:t>Injections</w:t>
+      </w:r>
+      <w:proofErr w:type="spellEnd"/>
+      <w:r>
+        <w:t xml:space="preserve">“ </w:t>
+      </w:r>
+      <w:r>
+        <w:t>geschützt.</w:t>
+      </w:r>
+      <w:r>
+        <w:t xml:space="preserve"> Neben</w:t>
+      </w:r>
+      <w:r>
+        <w:t xml:space="preserve"> den Datenbank Transaktionen ist auch das Speichern der gezeichneten Bilder im Backend umgesetzt. Jedes Bild erhält das entsprechende Label für die spätere Zuordnung beim </w:t>
+      </w:r>
+      <w:proofErr w:type="spellStart"/>
+      <w:r>
+        <w:t>Machine</w:t>
+      </w:r>
+      <w:proofErr w:type="spellEnd"/>
+      <w:r>
+        <w:t>-Learning, ein Datumsstempel und eine eindeutige I</w:t>
       </w:r>
       <w:r>
         <w:t>D</w:t>
@@ -628,17 +834,21 @@
     <w:p/>
     <w:p>
       <w:pPr>
-        <w:rPr>
-          <w:b/>
-          <w:bCs/>
-        </w:rPr>
+        <w:pStyle w:val="berschrift1"/>
       </w:pPr>
-      <w:r>
-        <w:rPr>
-          <w:b/>
-          <w:bCs/>
-        </w:rPr>
-        <w:t>Machine-Learning Bilderkennung und Resemble.js</w:t>
+      <w:proofErr w:type="spellStart"/>
+      <w:r>
+        <w:t>Machine</w:t>
+      </w:r>
+      <w:proofErr w:type="spellEnd"/>
+      <w:r>
+        <w:t>-Learning Bild</w:t>
+      </w:r>
+      <w:r>
+        <w:t>verarbeitung</w:t>
+      </w:r>
+      <w:r>
+        <w:t xml:space="preserve"> und Resemble.js</w:t>
       </w:r>
     </w:p>
     <w:p>
@@ -646,7 +856,39 @@
         <w:keepNext/>
       </w:pPr>
       <w:r>
-        <w:t xml:space="preserve">Die Bildverarbeitung im Projekt erfolgt mittels Bilderkennung durch verschiedene Machine-Learning Modelle. Diese Herangehensweise war auch schon in der Konzeptphase des Projekts so geplant. Allerdings </w:t>
+        <w:t xml:space="preserve">Die </w:t>
+      </w:r>
+      <w:r>
+        <w:t>Erkennung der Freihandzeichnungen</w:t>
+      </w:r>
+      <w:r>
+        <w:t xml:space="preserve"> erfolgt mittels </w:t>
+      </w:r>
+      <w:r>
+        <w:t>Bildverarbeitung</w:t>
+      </w:r>
+      <w:r>
+        <w:t xml:space="preserve"> durch verschiedene </w:t>
+      </w:r>
+      <w:proofErr w:type="spellStart"/>
+      <w:r>
+        <w:t>Machine</w:t>
+      </w:r>
+      <w:proofErr w:type="spellEnd"/>
+      <w:r>
+        <w:t>-Learning Modelle</w:t>
+      </w:r>
+      <w:r>
+        <w:t xml:space="preserve"> bzw. neuronale Netze</w:t>
+      </w:r>
+      <w:r>
+        <w:t xml:space="preserve">. Die </w:t>
+      </w:r>
+      <w:r>
+        <w:t>Umsetzung dieses Features mit einem neuronalen Netz</w:t>
+      </w:r>
+      <w:r>
+        <w:t xml:space="preserve"> war auch schon in der Konzeptphase des Projekts so geplant. Allerdings </w:t>
       </w:r>
       <w:r>
         <w:t xml:space="preserve">kam auch ein Bildvergleich, zwischen optimaler Lösung und erstellter Nutzerlösung, in Frage. Im Rahmen der Recherche einer solchen Lösung </w:t>
@@ -664,19 +906,28 @@
         <w:t>.</w:t>
       </w:r>
       <w:r>
-        <w:t xml:space="preserve"> Nach genauerer Untersuchung dieser Bibliothek wurde allerdings klar, dass schon kleinste Unterschiede in den Bildern zu </w:t>
+        <w:t xml:space="preserve"> Nach </w:t>
+      </w:r>
+      <w:r>
+        <w:t>näherer</w:t>
+      </w:r>
+      <w:r>
+        <w:t xml:space="preserve"> Untersuchung dieser Bibliothek wurde allerdings klar, dass schon kleinste Unterschiede in den Bildern zu </w:t>
       </w:r>
       <w:r>
         <w:t>einer hohen prozentualen Differenz in der Auswertung führen.</w:t>
       </w:r>
       <w:r>
-        <w:t xml:space="preserve"> Auf der Resemble.js Webseite wird ein Beispiel gezeigt, was dies auch nochmal</w:t>
+        <w:t xml:space="preserve"> Auf </w:t>
+      </w:r>
+      <w:r>
+        <w:lastRenderedPageBreak/>
+        <w:t>der Resemble.js Webseite wird ein Beispiel gezeigt, was dies auch nochmal</w:t>
       </w:r>
       <w:r>
         <w:t xml:space="preserve"> </w:t>
       </w:r>
       <w:r>
-        <w:lastRenderedPageBreak/>
         <w:t xml:space="preserve">verdeutlicht. </w:t>
       </w:r>
       <w:r>
@@ -747,10 +998,22 @@
         <w:t>Bilder,</w:t>
       </w:r>
       <w:r>
-        <w:t xml:space="preserve"> die verglichen werden sollen. Das Bild auf der rechten Seite stellt das Ergebnis dar. Im Ergebnisbild sind alle unterschiede Pink markiert. </w:t>
-      </w:r>
-      <w:r>
-        <w:t xml:space="preserve">Wie zu sehen ist werden die Bilder Pixelgenau verglichen, was bei einer Freihandzeichnung wie in unserem Fall zu sehr schlechten Ergebnissen führen würde. </w:t>
+        <w:t xml:space="preserve"> die verglichen werden sollen. Das Bild auf der rechten Seite stellt das Ergebnis dar. Im Ergebnisbild sind alle unterschiede </w:t>
+      </w:r>
+      <w:r>
+        <w:t>p</w:t>
+      </w:r>
+      <w:r>
+        <w:t xml:space="preserve">ink markiert. </w:t>
+      </w:r>
+      <w:r>
+        <w:t xml:space="preserve">Wie zu sehen ist werden die Bilder </w:t>
+      </w:r>
+      <w:r>
+        <w:t>p</w:t>
+      </w:r>
+      <w:r>
+        <w:t xml:space="preserve">ixelgenau verglichen, was bei einer Freihandzeichnung wie in unserem Fall zu schlechten Ergebnissen führen würde. </w:t>
       </w:r>
       <w:r>
         <w:t>Außerdem wird für die verwenden von Resemble.js d</w:t>
@@ -768,10 +1031,44 @@
         <w:t xml:space="preserve">. </w:t>
       </w:r>
       <w:r>
-        <w:t xml:space="preserve">Aus den genannten Gründen kam die verwendung eines Bildvergleichs bzw. die Verwendung von Resemble.js für dieses Projekt nicht in Frage. </w:t>
+        <w:t>Aus d</w:t>
+      </w:r>
+      <w:r>
+        <w:t>iesen zwei</w:t>
+      </w:r>
+      <w:r>
+        <w:t xml:space="preserve"> genannten Gründen kam die verwendung eines Bildvergleichs bzw. die Verwendung von Resemble.js für dieses Projekt nicht in Frage. </w:t>
       </w:r>
     </w:p>
     <w:p/>
+    <w:p>
+      <w:pPr>
+        <w:pStyle w:val="berschrift1"/>
+      </w:pPr>
+      <w:proofErr w:type="spellStart"/>
+      <w:r>
+        <w:t>Lessons</w:t>
+      </w:r>
+      <w:proofErr w:type="spellEnd"/>
+      <w:r>
+        <w:t xml:space="preserve"> </w:t>
+      </w:r>
+      <w:proofErr w:type="spellStart"/>
+      <w:r>
+        <w:t>Learned</w:t>
+      </w:r>
+      <w:proofErr w:type="spellEnd"/>
+      <w:r>
+        <w:t xml:space="preserve"> / Ausblick</w:t>
+      </w:r>
+    </w:p>
+    <w:p>
+      <w:pPr>
+        <w:rPr>
+          <w:lang w:eastAsia="ja-JP"/>
+        </w:rPr>
+      </w:pPr>
+    </w:p>
     <w:sectPr>
       <w:pgSz w:w="11906" w:h="16838"/>
       <w:pgMar w:top="1417" w:right="1417" w:bottom="1134" w:left="1417" w:header="708" w:footer="708" w:gutter="0"/>
@@ -1181,6 +1478,28 @@
     <w:name w:val="Normal"/>
     <w:qFormat/>
   </w:style>
+  <w:style w:type="paragraph" w:styleId="berschrift1">
+    <w:name w:val="heading 1"/>
+    <w:basedOn w:val="Standard"/>
+    <w:next w:val="Standard"/>
+    <w:link w:val="berschrift1Zchn"/>
+    <w:uiPriority w:val="9"/>
+    <w:qFormat/>
+    <w:rsid w:val="00990C4A"/>
+    <w:pPr>
+      <w:keepNext/>
+      <w:keepLines/>
+      <w:spacing w:before="240" w:after="0" w:line="276" w:lineRule="auto"/>
+      <w:outlineLvl w:val="0"/>
+    </w:pPr>
+    <w:rPr>
+      <w:rFonts w:asciiTheme="majorHAnsi" w:eastAsiaTheme="majorEastAsia" w:hAnsiTheme="majorHAnsi" w:cstheme="majorBidi"/>
+      <w:color w:val="2F5496" w:themeColor="accent1" w:themeShade="BF"/>
+      <w:sz w:val="32"/>
+      <w:szCs w:val="32"/>
+      <w:lang w:eastAsia="ja-JP"/>
+    </w:rPr>
+  </w:style>
   <w:style w:type="character" w:default="1" w:styleId="Absatz-Standardschriftart">
     <w:name w:val="Default Paragraph Font"/>
     <w:uiPriority w:val="1"/>
@@ -1225,6 +1544,56 @@
       <w:color w:val="44546A" w:themeColor="text2"/>
       <w:sz w:val="18"/>
       <w:szCs w:val="18"/>
+    </w:rPr>
+  </w:style>
+  <w:style w:type="paragraph" w:styleId="Titel">
+    <w:name w:val="Title"/>
+    <w:basedOn w:val="Standard"/>
+    <w:next w:val="Standard"/>
+    <w:link w:val="TitelZchn"/>
+    <w:uiPriority w:val="10"/>
+    <w:qFormat/>
+    <w:rsid w:val="00990C4A"/>
+    <w:pPr>
+      <w:spacing w:after="0" w:line="240" w:lineRule="auto"/>
+      <w:contextualSpacing/>
+    </w:pPr>
+    <w:rPr>
+      <w:rFonts w:asciiTheme="majorHAnsi" w:eastAsiaTheme="majorEastAsia" w:hAnsiTheme="majorHAnsi" w:cstheme="majorBidi"/>
+      <w:spacing w:val="-10"/>
+      <w:kern w:val="28"/>
+      <w:sz w:val="56"/>
+      <w:szCs w:val="56"/>
+      <w:lang w:eastAsia="ja-JP"/>
+    </w:rPr>
+  </w:style>
+  <w:style w:type="character" w:customStyle="1" w:styleId="TitelZchn">
+    <w:name w:val="Titel Zchn"/>
+    <w:basedOn w:val="Absatz-Standardschriftart"/>
+    <w:link w:val="Titel"/>
+    <w:uiPriority w:val="10"/>
+    <w:rsid w:val="00990C4A"/>
+    <w:rPr>
+      <w:rFonts w:asciiTheme="majorHAnsi" w:eastAsiaTheme="majorEastAsia" w:hAnsiTheme="majorHAnsi" w:cstheme="majorBidi"/>
+      <w:spacing w:val="-10"/>
+      <w:kern w:val="28"/>
+      <w:sz w:val="56"/>
+      <w:szCs w:val="56"/>
+      <w:lang w:eastAsia="ja-JP"/>
+    </w:rPr>
+  </w:style>
+  <w:style w:type="character" w:customStyle="1" w:styleId="berschrift1Zchn">
+    <w:name w:val="Überschrift 1 Zchn"/>
+    <w:basedOn w:val="Absatz-Standardschriftart"/>
+    <w:link w:val="berschrift1"/>
+    <w:uiPriority w:val="9"/>
+    <w:rsid w:val="00990C4A"/>
+    <w:rPr>
+      <w:rFonts w:asciiTheme="majorHAnsi" w:eastAsiaTheme="majorEastAsia" w:hAnsiTheme="majorHAnsi" w:cstheme="majorBidi"/>
+      <w:color w:val="2F5496" w:themeColor="accent1" w:themeShade="BF"/>
+      <w:sz w:val="32"/>
+      <w:szCs w:val="32"/>
+      <w:lang w:eastAsia="ja-JP"/>
     </w:rPr>
   </w:style>
 </w:styles>

</xml_diff>

<commit_message>
added page numbers to the file
</commit_message>
<xml_diff>
--- a/documentation/Technischer Aufbau.docx
+++ b/documentation/Technischer Aufbau.docx
@@ -372,7 +372,7 @@
                     <pic:cNvPicPr/>
                   </pic:nvPicPr>
                   <pic:blipFill>
-                    <a:blip r:embed="rId4"/>
+                    <a:blip r:embed="rId6"/>
                     <a:stretch>
                       <a:fillRect/>
                     </a:stretch>
@@ -531,9 +531,9 @@
           <w:noProof/>
         </w:rPr>
         <w:drawing>
-          <wp:inline distT="0" distB="0" distL="0" distR="0" wp14:anchorId="70289BF1" wp14:editId="063C01BA">
-            <wp:extent cx="5115464" cy="3709726"/>
-            <wp:effectExtent l="0" t="0" r="9525" b="5080"/>
+          <wp:inline distT="0" distB="0" distL="0" distR="0" wp14:anchorId="70289BF1" wp14:editId="2799B0BA">
+            <wp:extent cx="4867275" cy="3529740"/>
+            <wp:effectExtent l="0" t="0" r="0" b="0"/>
             <wp:docPr id="2" name="Grafik 2"/>
             <wp:cNvGraphicFramePr>
               <a:graphicFrameLocks xmlns:a="http://schemas.openxmlformats.org/drawingml/2006/main" noChangeAspect="1"/>
@@ -546,7 +546,7 @@
                     <pic:cNvPicPr/>
                   </pic:nvPicPr>
                   <pic:blipFill>
-                    <a:blip r:embed="rId5"/>
+                    <a:blip r:embed="rId7"/>
                     <a:stretch>
                       <a:fillRect/>
                     </a:stretch>
@@ -554,7 +554,7 @@
                   <pic:spPr>
                     <a:xfrm>
                       <a:off x="0" y="0"/>
-                      <a:ext cx="5125175" cy="3716768"/>
+                      <a:ext cx="4884756" cy="3542417"/>
                     </a:xfrm>
                     <a:prstGeom prst="rect">
                       <a:avLst/>
@@ -950,7 +950,7 @@
                     <pic:cNvPicPr/>
                   </pic:nvPicPr>
                   <pic:blipFill>
-                    <a:blip r:embed="rId6"/>
+                    <a:blip r:embed="rId8"/>
                     <a:stretch>
                       <a:fillRect/>
                     </a:stretch>
@@ -1070,6 +1070,12 @@
       </w:pPr>
     </w:p>
     <w:sectPr>
+      <w:headerReference w:type="even" r:id="rId9"/>
+      <w:headerReference w:type="default" r:id="rId10"/>
+      <w:footerReference w:type="even" r:id="rId11"/>
+      <w:footerReference w:type="default" r:id="rId12"/>
+      <w:headerReference w:type="first" r:id="rId13"/>
+      <w:footerReference w:type="first" r:id="rId14"/>
       <w:pgSz w:w="11906" w:h="16838"/>
       <w:pgMar w:top="1417" w:right="1417" w:bottom="1134" w:left="1417" w:header="708" w:footer="708" w:gutter="0"/>
       <w:cols w:space="708"/>
@@ -1077,6 +1083,148 @@
     </w:sectPr>
   </w:body>
 </w:document>
+</file>
+
+<file path=word/endnotes.xml><?xml version="1.0" encoding="utf-8"?>
+<w:endnotes xmlns:wpc="http://schemas.microsoft.com/office/word/2010/wordprocessingCanvas" xmlns:cx="http://schemas.microsoft.com/office/drawing/2014/chartex" xmlns:cx1="http://schemas.microsoft.com/office/drawing/2015/9/8/chartex" xmlns:cx2="http://schemas.microsoft.com/office/drawing/2015/10/21/chartex" xmlns:cx3="http://schemas.microsoft.com/office/drawing/2016/5/9/chartex" xmlns:cx4="http://schemas.microsoft.com/office/drawing/2016/5/10/chartex" xmlns:cx5="http://schemas.microsoft.com/office/drawing/2016/5/11/chartex" xmlns:cx6="http://schemas.microsoft.com/office/drawing/2016/5/12/chartex" xmlns:cx7="http://schemas.microsoft.com/office/drawing/2016/5/13/chartex" xmlns:cx8="http://schemas.microsoft.com/office/drawing/2016/5/14/chartex" xmlns:mc="http://schemas.openxmlformats.org/markup-compatibility/2006" xmlns:aink="http://schemas.microsoft.com/office/drawing/2016/ink" xmlns:am3d="http://schemas.microsoft.com/office/drawing/2017/model3d" xmlns:o="urn:schemas-microsoft-com:office:office" xmlns:oel="http://schemas.microsoft.com/office/2019/extlst" xmlns:r="http://schemas.openxmlformats.org/officeDocument/2006/relationships" xmlns:m="http://schemas.openxmlformats.org/officeDocument/2006/math" xmlns:v="urn:schemas-microsoft-com:vml" xmlns:wp14="http://schemas.microsoft.com/office/word/2010/wordprocessingDrawing" xmlns:wp="http://schemas.openxmlformats.org/drawingml/2006/wordprocessingDrawing" xmlns:w10="urn:schemas-microsoft-com:office:word" xmlns:w="http://schemas.openxmlformats.org/wordprocessingml/2006/main" xmlns:w14="http://schemas.microsoft.com/office/word/2010/wordml" xmlns:w15="http://schemas.microsoft.com/office/word/2012/wordml" xmlns:w16cex="http://schemas.microsoft.com/office/word/2018/wordml/cex" xmlns:w16cid="http://schemas.microsoft.com/office/word/2016/wordml/cid" xmlns:w16="http://schemas.microsoft.com/office/word/2018/wordml" xmlns:w16sdtdh="http://schemas.microsoft.com/office/word/2020/wordml/sdtdatahash" xmlns:w16se="http://schemas.microsoft.com/office/word/2015/wordml/symex" xmlns:wpg="http://schemas.microsoft.com/office/word/2010/wordprocessingGroup" xmlns:wpi="http://schemas.microsoft.com/office/word/2010/wordprocessingInk" xmlns:wne="http://schemas.microsoft.com/office/word/2006/wordml" xmlns:wps="http://schemas.microsoft.com/office/word/2010/wordprocessingShape" mc:Ignorable="w14 w15 w16se w16cid w16 w16cex w16sdtdh wp14">
+  <w:endnote w:type="separator" w:id="-1">
+    <w:p>
+      <w:pPr>
+        <w:spacing w:after="0" w:line="240" w:lineRule="auto"/>
+      </w:pPr>
+      <w:r>
+        <w:separator/>
+      </w:r>
+    </w:p>
+  </w:endnote>
+  <w:endnote w:type="continuationSeparator" w:id="0">
+    <w:p>
+      <w:pPr>
+        <w:spacing w:after="0" w:line="240" w:lineRule="auto"/>
+      </w:pPr>
+      <w:r>
+        <w:continuationSeparator/>
+      </w:r>
+    </w:p>
+  </w:endnote>
+</w:endnotes>
+</file>
+
+<file path=word/footer1.xml><?xml version="1.0" encoding="utf-8"?>
+<w:ftr xmlns:wpc="http://schemas.microsoft.com/office/word/2010/wordprocessingCanvas" xmlns:cx="http://schemas.microsoft.com/office/drawing/2014/chartex" xmlns:cx1="http://schemas.microsoft.com/office/drawing/2015/9/8/chartex" xmlns:cx2="http://schemas.microsoft.com/office/drawing/2015/10/21/chartex" xmlns:cx3="http://schemas.microsoft.com/office/drawing/2016/5/9/chartex" xmlns:cx4="http://schemas.microsoft.com/office/drawing/2016/5/10/chartex" xmlns:cx5="http://schemas.microsoft.com/office/drawing/2016/5/11/chartex" xmlns:cx6="http://schemas.microsoft.com/office/drawing/2016/5/12/chartex" xmlns:cx7="http://schemas.microsoft.com/office/drawing/2016/5/13/chartex" xmlns:cx8="http://schemas.microsoft.com/office/drawing/2016/5/14/chartex" xmlns:mc="http://schemas.openxmlformats.org/markup-compatibility/2006" xmlns:aink="http://schemas.microsoft.com/office/drawing/2016/ink" xmlns:am3d="http://schemas.microsoft.com/office/drawing/2017/model3d" xmlns:o="urn:schemas-microsoft-com:office:office" xmlns:oel="http://schemas.microsoft.com/office/2019/extlst" xmlns:r="http://schemas.openxmlformats.org/officeDocument/2006/relationships" xmlns:m="http://schemas.openxmlformats.org/officeDocument/2006/math" xmlns:v="urn:schemas-microsoft-com:vml" xmlns:wp14="http://schemas.microsoft.com/office/word/2010/wordprocessingDrawing" xmlns:wp="http://schemas.openxmlformats.org/drawingml/2006/wordprocessingDrawing" xmlns:w10="urn:schemas-microsoft-com:office:word" xmlns:w="http://schemas.openxmlformats.org/wordprocessingml/2006/main" xmlns:w14="http://schemas.microsoft.com/office/word/2010/wordml" xmlns:w15="http://schemas.microsoft.com/office/word/2012/wordml" xmlns:w16cex="http://schemas.microsoft.com/office/word/2018/wordml/cex" xmlns:w16cid="http://schemas.microsoft.com/office/word/2016/wordml/cid" xmlns:w16="http://schemas.microsoft.com/office/word/2018/wordml" xmlns:w16sdtdh="http://schemas.microsoft.com/office/word/2020/wordml/sdtdatahash" xmlns:w16se="http://schemas.microsoft.com/office/word/2015/wordml/symex" xmlns:wpg="http://schemas.microsoft.com/office/word/2010/wordprocessingGroup" xmlns:wpi="http://schemas.microsoft.com/office/word/2010/wordprocessingInk" xmlns:wne="http://schemas.microsoft.com/office/word/2006/wordml" xmlns:wps="http://schemas.microsoft.com/office/word/2010/wordprocessingShape" mc:Ignorable="w14 w15 w16se w16cid w16 w16cex w16sdtdh wp14">
+  <w:p>
+    <w:pPr>
+      <w:pStyle w:val="Fuzeile"/>
+    </w:pPr>
+  </w:p>
+</w:ftr>
+</file>
+
+<file path=word/footer2.xml><?xml version="1.0" encoding="utf-8"?>
+<w:ftr xmlns:wpc="http://schemas.microsoft.com/office/word/2010/wordprocessingCanvas" xmlns:cx="http://schemas.microsoft.com/office/drawing/2014/chartex" xmlns:cx1="http://schemas.microsoft.com/office/drawing/2015/9/8/chartex" xmlns:cx2="http://schemas.microsoft.com/office/drawing/2015/10/21/chartex" xmlns:cx3="http://schemas.microsoft.com/office/drawing/2016/5/9/chartex" xmlns:cx4="http://schemas.microsoft.com/office/drawing/2016/5/10/chartex" xmlns:cx5="http://schemas.microsoft.com/office/drawing/2016/5/11/chartex" xmlns:cx6="http://schemas.microsoft.com/office/drawing/2016/5/12/chartex" xmlns:cx7="http://schemas.microsoft.com/office/drawing/2016/5/13/chartex" xmlns:cx8="http://schemas.microsoft.com/office/drawing/2016/5/14/chartex" xmlns:mc="http://schemas.openxmlformats.org/markup-compatibility/2006" xmlns:aink="http://schemas.microsoft.com/office/drawing/2016/ink" xmlns:am3d="http://schemas.microsoft.com/office/drawing/2017/model3d" xmlns:o="urn:schemas-microsoft-com:office:office" xmlns:oel="http://schemas.microsoft.com/office/2019/extlst" xmlns:r="http://schemas.openxmlformats.org/officeDocument/2006/relationships" xmlns:m="http://schemas.openxmlformats.org/officeDocument/2006/math" xmlns:v="urn:schemas-microsoft-com:vml" xmlns:wp14="http://schemas.microsoft.com/office/word/2010/wordprocessingDrawing" xmlns:wp="http://schemas.openxmlformats.org/drawingml/2006/wordprocessingDrawing" xmlns:w10="urn:schemas-microsoft-com:office:word" xmlns:w="http://schemas.openxmlformats.org/wordprocessingml/2006/main" xmlns:w14="http://schemas.microsoft.com/office/word/2010/wordml" xmlns:w15="http://schemas.microsoft.com/office/word/2012/wordml" xmlns:w16cex="http://schemas.microsoft.com/office/word/2018/wordml/cex" xmlns:w16cid="http://schemas.microsoft.com/office/word/2016/wordml/cid" xmlns:w16="http://schemas.microsoft.com/office/word/2018/wordml" xmlns:w16sdtdh="http://schemas.microsoft.com/office/word/2020/wordml/sdtdatahash" xmlns:w16se="http://schemas.microsoft.com/office/word/2015/wordml/symex" xmlns:wpg="http://schemas.microsoft.com/office/word/2010/wordprocessingGroup" xmlns:wpi="http://schemas.microsoft.com/office/word/2010/wordprocessingInk" xmlns:wne="http://schemas.microsoft.com/office/word/2006/wordml" xmlns:wps="http://schemas.microsoft.com/office/word/2010/wordprocessingShape" mc:Ignorable="w14 w15 w16se w16cid w16 w16cex w16sdtdh wp14">
+  <w:sdt>
+    <w:sdtPr>
+      <w:id w:val="-1526322078"/>
+      <w:docPartObj>
+        <w:docPartGallery w:val="Page Numbers (Bottom of Page)"/>
+        <w:docPartUnique/>
+      </w:docPartObj>
+    </w:sdtPr>
+    <w:sdtContent>
+      <w:p>
+        <w:pPr>
+          <w:pStyle w:val="Fuzeile"/>
+          <w:jc w:val="right"/>
+        </w:pPr>
+        <w:r>
+          <w:fldChar w:fldCharType="begin"/>
+        </w:r>
+        <w:r>
+          <w:instrText>PAGE   \* MERGEFORMAT</w:instrText>
+        </w:r>
+        <w:r>
+          <w:fldChar w:fldCharType="separate"/>
+        </w:r>
+        <w:r>
+          <w:t>2</w:t>
+        </w:r>
+        <w:r>
+          <w:fldChar w:fldCharType="end"/>
+        </w:r>
+      </w:p>
+    </w:sdtContent>
+  </w:sdt>
+  <w:p>
+    <w:pPr>
+      <w:pStyle w:val="Fuzeile"/>
+    </w:pPr>
+  </w:p>
+</w:ftr>
+</file>
+
+<file path=word/footer3.xml><?xml version="1.0" encoding="utf-8"?>
+<w:ftr xmlns:wpc="http://schemas.microsoft.com/office/word/2010/wordprocessingCanvas" xmlns:cx="http://schemas.microsoft.com/office/drawing/2014/chartex" xmlns:cx1="http://schemas.microsoft.com/office/drawing/2015/9/8/chartex" xmlns:cx2="http://schemas.microsoft.com/office/drawing/2015/10/21/chartex" xmlns:cx3="http://schemas.microsoft.com/office/drawing/2016/5/9/chartex" xmlns:cx4="http://schemas.microsoft.com/office/drawing/2016/5/10/chartex" xmlns:cx5="http://schemas.microsoft.com/office/drawing/2016/5/11/chartex" xmlns:cx6="http://schemas.microsoft.com/office/drawing/2016/5/12/chartex" xmlns:cx7="http://schemas.microsoft.com/office/drawing/2016/5/13/chartex" xmlns:cx8="http://schemas.microsoft.com/office/drawing/2016/5/14/chartex" xmlns:mc="http://schemas.openxmlformats.org/markup-compatibility/2006" xmlns:aink="http://schemas.microsoft.com/office/drawing/2016/ink" xmlns:am3d="http://schemas.microsoft.com/office/drawing/2017/model3d" xmlns:o="urn:schemas-microsoft-com:office:office" xmlns:oel="http://schemas.microsoft.com/office/2019/extlst" xmlns:r="http://schemas.openxmlformats.org/officeDocument/2006/relationships" xmlns:m="http://schemas.openxmlformats.org/officeDocument/2006/math" xmlns:v="urn:schemas-microsoft-com:vml" xmlns:wp14="http://schemas.microsoft.com/office/word/2010/wordprocessingDrawing" xmlns:wp="http://schemas.openxmlformats.org/drawingml/2006/wordprocessingDrawing" xmlns:w10="urn:schemas-microsoft-com:office:word" xmlns:w="http://schemas.openxmlformats.org/wordprocessingml/2006/main" xmlns:w14="http://schemas.microsoft.com/office/word/2010/wordml" xmlns:w15="http://schemas.microsoft.com/office/word/2012/wordml" xmlns:w16cex="http://schemas.microsoft.com/office/word/2018/wordml/cex" xmlns:w16cid="http://schemas.microsoft.com/office/word/2016/wordml/cid" xmlns:w16="http://schemas.microsoft.com/office/word/2018/wordml" xmlns:w16sdtdh="http://schemas.microsoft.com/office/word/2020/wordml/sdtdatahash" xmlns:w16se="http://schemas.microsoft.com/office/word/2015/wordml/symex" xmlns:wpg="http://schemas.microsoft.com/office/word/2010/wordprocessingGroup" xmlns:wpi="http://schemas.microsoft.com/office/word/2010/wordprocessingInk" xmlns:wne="http://schemas.microsoft.com/office/word/2006/wordml" xmlns:wps="http://schemas.microsoft.com/office/word/2010/wordprocessingShape" mc:Ignorable="w14 w15 w16se w16cid w16 w16cex w16sdtdh wp14">
+  <w:p>
+    <w:pPr>
+      <w:pStyle w:val="Fuzeile"/>
+    </w:pPr>
+  </w:p>
+</w:ftr>
+</file>
+
+<file path=word/footnotes.xml><?xml version="1.0" encoding="utf-8"?>
+<w:footnotes xmlns:wpc="http://schemas.microsoft.com/office/word/2010/wordprocessingCanvas" xmlns:cx="http://schemas.microsoft.com/office/drawing/2014/chartex" xmlns:cx1="http://schemas.microsoft.com/office/drawing/2015/9/8/chartex" xmlns:cx2="http://schemas.microsoft.com/office/drawing/2015/10/21/chartex" xmlns:cx3="http://schemas.microsoft.com/office/drawing/2016/5/9/chartex" xmlns:cx4="http://schemas.microsoft.com/office/drawing/2016/5/10/chartex" xmlns:cx5="http://schemas.microsoft.com/office/drawing/2016/5/11/chartex" xmlns:cx6="http://schemas.microsoft.com/office/drawing/2016/5/12/chartex" xmlns:cx7="http://schemas.microsoft.com/office/drawing/2016/5/13/chartex" xmlns:cx8="http://schemas.microsoft.com/office/drawing/2016/5/14/chartex" xmlns:mc="http://schemas.openxmlformats.org/markup-compatibility/2006" xmlns:aink="http://schemas.microsoft.com/office/drawing/2016/ink" xmlns:am3d="http://schemas.microsoft.com/office/drawing/2017/model3d" xmlns:o="urn:schemas-microsoft-com:office:office" xmlns:oel="http://schemas.microsoft.com/office/2019/extlst" xmlns:r="http://schemas.openxmlformats.org/officeDocument/2006/relationships" xmlns:m="http://schemas.openxmlformats.org/officeDocument/2006/math" xmlns:v="urn:schemas-microsoft-com:vml" xmlns:wp14="http://schemas.microsoft.com/office/word/2010/wordprocessingDrawing" xmlns:wp="http://schemas.openxmlformats.org/drawingml/2006/wordprocessingDrawing" xmlns:w10="urn:schemas-microsoft-com:office:word" xmlns:w="http://schemas.openxmlformats.org/wordprocessingml/2006/main" xmlns:w14="http://schemas.microsoft.com/office/word/2010/wordml" xmlns:w15="http://schemas.microsoft.com/office/word/2012/wordml" xmlns:w16cex="http://schemas.microsoft.com/office/word/2018/wordml/cex" xmlns:w16cid="http://schemas.microsoft.com/office/word/2016/wordml/cid" xmlns:w16="http://schemas.microsoft.com/office/word/2018/wordml" xmlns:w16sdtdh="http://schemas.microsoft.com/office/word/2020/wordml/sdtdatahash" xmlns:w16se="http://schemas.microsoft.com/office/word/2015/wordml/symex" xmlns:wpg="http://schemas.microsoft.com/office/word/2010/wordprocessingGroup" xmlns:wpi="http://schemas.microsoft.com/office/word/2010/wordprocessingInk" xmlns:wne="http://schemas.microsoft.com/office/word/2006/wordml" xmlns:wps="http://schemas.microsoft.com/office/word/2010/wordprocessingShape" mc:Ignorable="w14 w15 w16se w16cid w16 w16cex w16sdtdh wp14">
+  <w:footnote w:type="separator" w:id="-1">
+    <w:p>
+      <w:pPr>
+        <w:spacing w:after="0" w:line="240" w:lineRule="auto"/>
+      </w:pPr>
+      <w:r>
+        <w:separator/>
+      </w:r>
+    </w:p>
+  </w:footnote>
+  <w:footnote w:type="continuationSeparator" w:id="0">
+    <w:p>
+      <w:pPr>
+        <w:spacing w:after="0" w:line="240" w:lineRule="auto"/>
+      </w:pPr>
+      <w:r>
+        <w:continuationSeparator/>
+      </w:r>
+    </w:p>
+  </w:footnote>
+</w:footnotes>
+</file>
+
+<file path=word/header1.xml><?xml version="1.0" encoding="utf-8"?>
+<w:hdr xmlns:wpc="http://schemas.microsoft.com/office/word/2010/wordprocessingCanvas" xmlns:cx="http://schemas.microsoft.com/office/drawing/2014/chartex" xmlns:cx1="http://schemas.microsoft.com/office/drawing/2015/9/8/chartex" xmlns:cx2="http://schemas.microsoft.com/office/drawing/2015/10/21/chartex" xmlns:cx3="http://schemas.microsoft.com/office/drawing/2016/5/9/chartex" xmlns:cx4="http://schemas.microsoft.com/office/drawing/2016/5/10/chartex" xmlns:cx5="http://schemas.microsoft.com/office/drawing/2016/5/11/chartex" xmlns:cx6="http://schemas.microsoft.com/office/drawing/2016/5/12/chartex" xmlns:cx7="http://schemas.microsoft.com/office/drawing/2016/5/13/chartex" xmlns:cx8="http://schemas.microsoft.com/office/drawing/2016/5/14/chartex" xmlns:mc="http://schemas.openxmlformats.org/markup-compatibility/2006" xmlns:aink="http://schemas.microsoft.com/office/drawing/2016/ink" xmlns:am3d="http://schemas.microsoft.com/office/drawing/2017/model3d" xmlns:o="urn:schemas-microsoft-com:office:office" xmlns:oel="http://schemas.microsoft.com/office/2019/extlst" xmlns:r="http://schemas.openxmlformats.org/officeDocument/2006/relationships" xmlns:m="http://schemas.openxmlformats.org/officeDocument/2006/math" xmlns:v="urn:schemas-microsoft-com:vml" xmlns:wp14="http://schemas.microsoft.com/office/word/2010/wordprocessingDrawing" xmlns:wp="http://schemas.openxmlformats.org/drawingml/2006/wordprocessingDrawing" xmlns:w10="urn:schemas-microsoft-com:office:word" xmlns:w="http://schemas.openxmlformats.org/wordprocessingml/2006/main" xmlns:w14="http://schemas.microsoft.com/office/word/2010/wordml" xmlns:w15="http://schemas.microsoft.com/office/word/2012/wordml" xmlns:w16cex="http://schemas.microsoft.com/office/word/2018/wordml/cex" xmlns:w16cid="http://schemas.microsoft.com/office/word/2016/wordml/cid" xmlns:w16="http://schemas.microsoft.com/office/word/2018/wordml" xmlns:w16sdtdh="http://schemas.microsoft.com/office/word/2020/wordml/sdtdatahash" xmlns:w16se="http://schemas.microsoft.com/office/word/2015/wordml/symex" xmlns:wpg="http://schemas.microsoft.com/office/word/2010/wordprocessingGroup" xmlns:wpi="http://schemas.microsoft.com/office/word/2010/wordprocessingInk" xmlns:wne="http://schemas.microsoft.com/office/word/2006/wordml" xmlns:wps="http://schemas.microsoft.com/office/word/2010/wordprocessingShape" mc:Ignorable="w14 w15 w16se w16cid w16 w16cex w16sdtdh wp14">
+  <w:p>
+    <w:pPr>
+      <w:pStyle w:val="Kopfzeile"/>
+    </w:pPr>
+  </w:p>
+</w:hdr>
+</file>
+
+<file path=word/header2.xml><?xml version="1.0" encoding="utf-8"?>
+<w:hdr xmlns:wpc="http://schemas.microsoft.com/office/word/2010/wordprocessingCanvas" xmlns:cx="http://schemas.microsoft.com/office/drawing/2014/chartex" xmlns:cx1="http://schemas.microsoft.com/office/drawing/2015/9/8/chartex" xmlns:cx2="http://schemas.microsoft.com/office/drawing/2015/10/21/chartex" xmlns:cx3="http://schemas.microsoft.com/office/drawing/2016/5/9/chartex" xmlns:cx4="http://schemas.microsoft.com/office/drawing/2016/5/10/chartex" xmlns:cx5="http://schemas.microsoft.com/office/drawing/2016/5/11/chartex" xmlns:cx6="http://schemas.microsoft.com/office/drawing/2016/5/12/chartex" xmlns:cx7="http://schemas.microsoft.com/office/drawing/2016/5/13/chartex" xmlns:cx8="http://schemas.microsoft.com/office/drawing/2016/5/14/chartex" xmlns:mc="http://schemas.openxmlformats.org/markup-compatibility/2006" xmlns:aink="http://schemas.microsoft.com/office/drawing/2016/ink" xmlns:am3d="http://schemas.microsoft.com/office/drawing/2017/model3d" xmlns:o="urn:schemas-microsoft-com:office:office" xmlns:oel="http://schemas.microsoft.com/office/2019/extlst" xmlns:r="http://schemas.openxmlformats.org/officeDocument/2006/relationships" xmlns:m="http://schemas.openxmlformats.org/officeDocument/2006/math" xmlns:v="urn:schemas-microsoft-com:vml" xmlns:wp14="http://schemas.microsoft.com/office/word/2010/wordprocessingDrawing" xmlns:wp="http://schemas.openxmlformats.org/drawingml/2006/wordprocessingDrawing" xmlns:w10="urn:schemas-microsoft-com:office:word" xmlns:w="http://schemas.openxmlformats.org/wordprocessingml/2006/main" xmlns:w14="http://schemas.microsoft.com/office/word/2010/wordml" xmlns:w15="http://schemas.microsoft.com/office/word/2012/wordml" xmlns:w16cex="http://schemas.microsoft.com/office/word/2018/wordml/cex" xmlns:w16cid="http://schemas.microsoft.com/office/word/2016/wordml/cid" xmlns:w16="http://schemas.microsoft.com/office/word/2018/wordml" xmlns:w16sdtdh="http://schemas.microsoft.com/office/word/2020/wordml/sdtdatahash" xmlns:w16se="http://schemas.microsoft.com/office/word/2015/wordml/symex" xmlns:wpg="http://schemas.microsoft.com/office/word/2010/wordprocessingGroup" xmlns:wpi="http://schemas.microsoft.com/office/word/2010/wordprocessingInk" xmlns:wne="http://schemas.microsoft.com/office/word/2006/wordml" xmlns:wps="http://schemas.microsoft.com/office/word/2010/wordprocessingShape" mc:Ignorable="w14 w15 w16se w16cid w16 w16cex w16sdtdh wp14">
+  <w:p>
+    <w:pPr>
+      <w:pStyle w:val="Kopfzeile"/>
+    </w:pPr>
+  </w:p>
+</w:hdr>
+</file>
+
+<file path=word/header3.xml><?xml version="1.0" encoding="utf-8"?>
+<w:hdr xmlns:wpc="http://schemas.microsoft.com/office/word/2010/wordprocessingCanvas" xmlns:cx="http://schemas.microsoft.com/office/drawing/2014/chartex" xmlns:cx1="http://schemas.microsoft.com/office/drawing/2015/9/8/chartex" xmlns:cx2="http://schemas.microsoft.com/office/drawing/2015/10/21/chartex" xmlns:cx3="http://schemas.microsoft.com/office/drawing/2016/5/9/chartex" xmlns:cx4="http://schemas.microsoft.com/office/drawing/2016/5/10/chartex" xmlns:cx5="http://schemas.microsoft.com/office/drawing/2016/5/11/chartex" xmlns:cx6="http://schemas.microsoft.com/office/drawing/2016/5/12/chartex" xmlns:cx7="http://schemas.microsoft.com/office/drawing/2016/5/13/chartex" xmlns:cx8="http://schemas.microsoft.com/office/drawing/2016/5/14/chartex" xmlns:mc="http://schemas.openxmlformats.org/markup-compatibility/2006" xmlns:aink="http://schemas.microsoft.com/office/drawing/2016/ink" xmlns:am3d="http://schemas.microsoft.com/office/drawing/2017/model3d" xmlns:o="urn:schemas-microsoft-com:office:office" xmlns:oel="http://schemas.microsoft.com/office/2019/extlst" xmlns:r="http://schemas.openxmlformats.org/officeDocument/2006/relationships" xmlns:m="http://schemas.openxmlformats.org/officeDocument/2006/math" xmlns:v="urn:schemas-microsoft-com:vml" xmlns:wp14="http://schemas.microsoft.com/office/word/2010/wordprocessingDrawing" xmlns:wp="http://schemas.openxmlformats.org/drawingml/2006/wordprocessingDrawing" xmlns:w10="urn:schemas-microsoft-com:office:word" xmlns:w="http://schemas.openxmlformats.org/wordprocessingml/2006/main" xmlns:w14="http://schemas.microsoft.com/office/word/2010/wordml" xmlns:w15="http://schemas.microsoft.com/office/word/2012/wordml" xmlns:w16cex="http://schemas.microsoft.com/office/word/2018/wordml/cex" xmlns:w16cid="http://schemas.microsoft.com/office/word/2016/wordml/cid" xmlns:w16="http://schemas.microsoft.com/office/word/2018/wordml" xmlns:w16sdtdh="http://schemas.microsoft.com/office/word/2020/wordml/sdtdatahash" xmlns:w16se="http://schemas.microsoft.com/office/word/2015/wordml/symex" xmlns:wpg="http://schemas.microsoft.com/office/word/2010/wordprocessingGroup" xmlns:wpi="http://schemas.microsoft.com/office/word/2010/wordprocessingInk" xmlns:wne="http://schemas.microsoft.com/office/word/2006/wordml" xmlns:wps="http://schemas.microsoft.com/office/word/2010/wordprocessingShape" mc:Ignorable="w14 w15 w16se w16cid w16 w16cex w16sdtdh wp14">
+  <w:p>
+    <w:pPr>
+      <w:pStyle w:val="Kopfzeile"/>
+    </w:pPr>
+  </w:p>
+</w:hdr>
 </file>
 
 <file path=word/styles.xml><?xml version="1.0" encoding="utf-8"?>
@@ -1596,6 +1744,50 @@
       <w:lang w:eastAsia="ja-JP"/>
     </w:rPr>
   </w:style>
+  <w:style w:type="paragraph" w:styleId="Kopfzeile">
+    <w:name w:val="header"/>
+    <w:basedOn w:val="Standard"/>
+    <w:link w:val="KopfzeileZchn"/>
+    <w:uiPriority w:val="99"/>
+    <w:unhideWhenUsed/>
+    <w:rsid w:val="00EF0C27"/>
+    <w:pPr>
+      <w:tabs>
+        <w:tab w:val="center" w:pos="4536"/>
+        <w:tab w:val="right" w:pos="9072"/>
+      </w:tabs>
+      <w:spacing w:after="0" w:line="240" w:lineRule="auto"/>
+    </w:pPr>
+  </w:style>
+  <w:style w:type="character" w:customStyle="1" w:styleId="KopfzeileZchn">
+    <w:name w:val="Kopfzeile Zchn"/>
+    <w:basedOn w:val="Absatz-Standardschriftart"/>
+    <w:link w:val="Kopfzeile"/>
+    <w:uiPriority w:val="99"/>
+    <w:rsid w:val="00EF0C27"/>
+  </w:style>
+  <w:style w:type="paragraph" w:styleId="Fuzeile">
+    <w:name w:val="footer"/>
+    <w:basedOn w:val="Standard"/>
+    <w:link w:val="FuzeileZchn"/>
+    <w:uiPriority w:val="99"/>
+    <w:unhideWhenUsed/>
+    <w:rsid w:val="00EF0C27"/>
+    <w:pPr>
+      <w:tabs>
+        <w:tab w:val="center" w:pos="4536"/>
+        <w:tab w:val="right" w:pos="9072"/>
+      </w:tabs>
+      <w:spacing w:after="0" w:line="240" w:lineRule="auto"/>
+    </w:pPr>
+  </w:style>
+  <w:style w:type="character" w:customStyle="1" w:styleId="FuzeileZchn">
+    <w:name w:val="Fußzeile Zchn"/>
+    <w:basedOn w:val="Absatz-Standardschriftart"/>
+    <w:link w:val="Fuzeile"/>
+    <w:uiPriority w:val="99"/>
+    <w:rsid w:val="00EF0C27"/>
+  </w:style>
 </w:styles>
 </file>
 

</xml_diff>